<commit_message>
fixed text boxes validation
</commit_message>
<xml_diff>
--- a/TP1_app_BLP/Rapport/Rapport 8INF957 - Travail Pratique I.docx
+++ b/TP1_app_BLP/Rapport/Rapport 8INF957 - Travail Pratique I.docx
@@ -661,8 +661,14 @@
             <w:p>
               <w:pPr>
                 <w:pStyle w:val="TOC1"/>
+                <w:tabs>
+                  <w:tab w:val="right" w:leader="dot" w:pos="9017"/>
+                </w:tabs>
                 <w:rPr>
+                  <w:rFonts w:asciiTheme="minorHAnsi" w:hAnsiTheme="minorHAnsi" w:cstheme="minorBidi"/>
                   <w:noProof/>
+                  <w:sz w:val="22"/>
+                  <w:szCs w:val="22"/>
                 </w:rPr>
               </w:pPr>
               <w:r>
@@ -674,11 +680,10 @@
               <w:r>
                 <w:fldChar w:fldCharType="separate"/>
               </w:r>
-              <w:hyperlink w:anchor="_Toc96175531" w:history="1">
+              <w:hyperlink w:anchor="_Toc97914945" w:history="1">
                 <w:r>
                   <w:rPr>
                     <w:rStyle w:val="Hyperlink"/>
-                    <w:rFonts w:cstheme="majorHAnsi"/>
                     <w:noProof/>
                   </w:rPr>
                   <w:t>Introduction</w:t>
@@ -702,7 +707,7 @@
                     <w:noProof/>
                     <w:webHidden/>
                   </w:rPr>
-                  <w:instrText xml:space="preserve"> PAGEREF _Toc96175531 \h </w:instrText>
+                  <w:instrText xml:space="preserve"> PAGEREF _Toc97914945 \h </w:instrText>
                 </w:r>
                 <w:r>
                   <w:rPr>
@@ -736,15 +741,20 @@
             <w:p>
               <w:pPr>
                 <w:pStyle w:val="TOC1"/>
+                <w:tabs>
+                  <w:tab w:val="right" w:leader="dot" w:pos="9017"/>
+                </w:tabs>
                 <w:rPr>
+                  <w:rFonts w:asciiTheme="minorHAnsi" w:hAnsiTheme="minorHAnsi" w:cstheme="minorBidi"/>
                   <w:noProof/>
+                  <w:sz w:val="22"/>
+                  <w:szCs w:val="22"/>
                 </w:rPr>
               </w:pPr>
-              <w:hyperlink w:anchor="_Toc96175532" w:history="1">
+              <w:hyperlink w:anchor="_Toc97914946" w:history="1">
                 <w:r>
                   <w:rPr>
                     <w:rStyle w:val="Hyperlink"/>
-                    <w:rFonts w:cstheme="majorHAnsi"/>
                     <w:noProof/>
                   </w:rPr>
                   <w:t>Modélisation UML</w:t>
@@ -768,7 +778,7 @@
                     <w:noProof/>
                     <w:webHidden/>
                   </w:rPr>
-                  <w:instrText xml:space="preserve"> PAGEREF _Toc96175532 \h </w:instrText>
+                  <w:instrText xml:space="preserve"> PAGEREF _Toc97914946 \h </w:instrText>
                 </w:r>
                 <w:r>
                   <w:rPr>
@@ -788,7 +798,7 @@
                     <w:noProof/>
                     <w:webHidden/>
                   </w:rPr>
-                  <w:t>2</w:t>
+                  <w:t>4</w:t>
                 </w:r>
                 <w:r>
                   <w:rPr>
@@ -802,15 +812,20 @@
             <w:p>
               <w:pPr>
                 <w:pStyle w:val="TOC1"/>
+                <w:tabs>
+                  <w:tab w:val="right" w:leader="dot" w:pos="9017"/>
+                </w:tabs>
                 <w:rPr>
+                  <w:rFonts w:asciiTheme="minorHAnsi" w:hAnsiTheme="minorHAnsi" w:cstheme="minorBidi"/>
                   <w:noProof/>
+                  <w:sz w:val="22"/>
+                  <w:szCs w:val="22"/>
                 </w:rPr>
               </w:pPr>
-              <w:hyperlink w:anchor="_Toc96175533" w:history="1">
+              <w:hyperlink w:anchor="_Toc97914947" w:history="1">
                 <w:r>
                   <w:rPr>
                     <w:rStyle w:val="Hyperlink"/>
-                    <w:rFonts w:cstheme="majorHAnsi"/>
                     <w:noProof/>
                   </w:rPr>
                   <w:t>Aperçu de l’application (GUI)</w:t>
@@ -834,7 +849,7 @@
                     <w:noProof/>
                     <w:webHidden/>
                   </w:rPr>
-                  <w:instrText xml:space="preserve"> PAGEREF _Toc96175533 \h </w:instrText>
+                  <w:instrText xml:space="preserve"> PAGEREF _Toc97914947 \h </w:instrText>
                 </w:r>
                 <w:r>
                   <w:rPr>
@@ -854,7 +869,7 @@
                     <w:noProof/>
                     <w:webHidden/>
                   </w:rPr>
-                  <w:t>2</w:t>
+                  <w:t>5</w:t>
                 </w:r>
                 <w:r>
                   <w:rPr>
@@ -868,15 +883,20 @@
             <w:p>
               <w:pPr>
                 <w:pStyle w:val="TOC1"/>
+                <w:tabs>
+                  <w:tab w:val="right" w:leader="dot" w:pos="9017"/>
+                </w:tabs>
                 <w:rPr>
+                  <w:rFonts w:asciiTheme="minorHAnsi" w:hAnsiTheme="minorHAnsi" w:cstheme="minorBidi"/>
                   <w:noProof/>
+                  <w:sz w:val="22"/>
+                  <w:szCs w:val="22"/>
                 </w:rPr>
               </w:pPr>
-              <w:hyperlink w:anchor="_Toc96175534" w:history="1">
+              <w:hyperlink w:anchor="_Toc97914948" w:history="1">
                 <w:r>
                   <w:rPr>
                     <w:rStyle w:val="Hyperlink"/>
-                    <w:rFonts w:cstheme="majorHAnsi"/>
                     <w:noProof/>
                   </w:rPr>
                   <w:t xml:space="preserve">Algorithme du </w:t>
@@ -888,7 +908,7 @@
                     </m:rPr>
                     <w:rPr>
                       <w:rStyle w:val="Hyperlink"/>
-                      <w:rFonts w:ascii="Cambria Math" w:hAnsi="Cambria Math" w:cstheme="majorHAnsi"/>
+                      <w:rFonts w:ascii="Cambria Math" w:hAnsi="Cambria Math"/>
                       <w:noProof/>
                     </w:rPr>
                     <m:t>k</m:t>
@@ -897,7 +917,6 @@
                 <w:r>
                   <w:rPr>
                     <w:rStyle w:val="Hyperlink"/>
-                    <w:rFonts w:cstheme="majorHAnsi"/>
                     <w:noProof/>
                   </w:rPr>
                   <w:t>-NN et Résultats</w:t>
@@ -921,7 +940,7 @@
                     <w:noProof/>
                     <w:webHidden/>
                   </w:rPr>
-                  <w:instrText xml:space="preserve"> PAGEREF _Toc96175534 \h </w:instrText>
+                  <w:instrText xml:space="preserve"> PAGEREF _Toc97914948 \h </w:instrText>
                 </w:r>
                 <w:r>
                   <w:rPr>
@@ -941,7 +960,149 @@
                     <w:noProof/>
                     <w:webHidden/>
                   </w:rPr>
-                  <w:t>2</w:t>
+                  <w:t>10</w:t>
+                </w:r>
+                <w:r>
+                  <w:rPr>
+                    <w:noProof/>
+                    <w:webHidden/>
+                  </w:rPr>
+                  <w:fldChar w:fldCharType="end"/>
+                </w:r>
+              </w:hyperlink>
+            </w:p>
+            <w:p>
+              <w:pPr>
+                <w:pStyle w:val="TOC2"/>
+                <w:tabs>
+                  <w:tab w:val="right" w:leader="dot" w:pos="9017"/>
+                </w:tabs>
+                <w:rPr>
+                  <w:rFonts w:asciiTheme="minorHAnsi" w:hAnsiTheme="minorHAnsi" w:cstheme="minorBidi"/>
+                  <w:noProof/>
+                  <w:sz w:val="22"/>
+                  <w:szCs w:val="22"/>
+                </w:rPr>
+              </w:pPr>
+              <w:hyperlink w:anchor="_Toc97914949" w:history="1">
+                <w:r>
+                  <w:rPr>
+                    <w:rStyle w:val="Hyperlink"/>
+                    <w:noProof/>
+                  </w:rPr>
+                  <w:t>Identifier toutes les distances depuis l’échantillon</w:t>
+                </w:r>
+                <w:r>
+                  <w:rPr>
+                    <w:noProof/>
+                    <w:webHidden/>
+                  </w:rPr>
+                  <w:tab/>
+                </w:r>
+                <w:r>
+                  <w:rPr>
+                    <w:noProof/>
+                    <w:webHidden/>
+                  </w:rPr>
+                  <w:fldChar w:fldCharType="begin"/>
+                </w:r>
+                <w:r>
+                  <w:rPr>
+                    <w:noProof/>
+                    <w:webHidden/>
+                  </w:rPr>
+                  <w:instrText xml:space="preserve"> PAGEREF _Toc97914949 \h </w:instrText>
+                </w:r>
+                <w:r>
+                  <w:rPr>
+                    <w:noProof/>
+                    <w:webHidden/>
+                  </w:rPr>
+                </w:r>
+                <w:r>
+                  <w:rPr>
+                    <w:noProof/>
+                    <w:webHidden/>
+                  </w:rPr>
+                  <w:fldChar w:fldCharType="separate"/>
+                </w:r>
+                <w:r>
+                  <w:rPr>
+                    <w:noProof/>
+                    <w:webHidden/>
+                  </w:rPr>
+                  <w:t>10</w:t>
+                </w:r>
+                <w:r>
+                  <w:rPr>
+                    <w:noProof/>
+                    <w:webHidden/>
+                  </w:rPr>
+                  <w:fldChar w:fldCharType="end"/>
+                </w:r>
+              </w:hyperlink>
+            </w:p>
+            <w:p>
+              <w:pPr>
+                <w:pStyle w:val="TOC2"/>
+                <w:tabs>
+                  <w:tab w:val="right" w:leader="dot" w:pos="9017"/>
+                </w:tabs>
+                <w:rPr>
+                  <w:rFonts w:asciiTheme="minorHAnsi" w:hAnsiTheme="minorHAnsi" w:cstheme="minorBidi"/>
+                  <w:noProof/>
+                  <w:sz w:val="22"/>
+                  <w:szCs w:val="22"/>
+                </w:rPr>
+              </w:pPr>
+              <w:hyperlink w:anchor="_Toc97914950" w:history="1">
+                <w:r>
+                  <w:rPr>
+                    <w:rStyle w:val="Hyperlink"/>
+                    <w:noProof/>
+                  </w:rPr>
+                  <w:t>Trouver les K plus proches voisins</w:t>
+                </w:r>
+                <w:r>
+                  <w:rPr>
+                    <w:noProof/>
+                    <w:webHidden/>
+                  </w:rPr>
+                  <w:tab/>
+                </w:r>
+                <w:r>
+                  <w:rPr>
+                    <w:noProof/>
+                    <w:webHidden/>
+                  </w:rPr>
+                  <w:fldChar w:fldCharType="begin"/>
+                </w:r>
+                <w:r>
+                  <w:rPr>
+                    <w:noProof/>
+                    <w:webHidden/>
+                  </w:rPr>
+                  <w:instrText xml:space="preserve"> PAGEREF _Toc97914950 \h </w:instrText>
+                </w:r>
+                <w:r>
+                  <w:rPr>
+                    <w:noProof/>
+                    <w:webHidden/>
+                  </w:rPr>
+                </w:r>
+                <w:r>
+                  <w:rPr>
+                    <w:noProof/>
+                    <w:webHidden/>
+                  </w:rPr>
+                  <w:fldChar w:fldCharType="separate"/>
+                </w:r>
+                <w:r>
+                  <w:rPr>
+                    <w:noProof/>
+                    <w:webHidden/>
+                  </w:rPr>
+                  <w:t>10</w:t>
                 </w:r>
                 <w:r>
                   <w:rPr>
@@ -955,15 +1116,20 @@
             <w:p>
               <w:pPr>
                 <w:pStyle w:val="TOC1"/>
+                <w:tabs>
+                  <w:tab w:val="right" w:leader="dot" w:pos="9017"/>
+                </w:tabs>
                 <w:rPr>
+                  <w:rFonts w:asciiTheme="minorHAnsi" w:hAnsiTheme="minorHAnsi" w:cstheme="minorBidi"/>
                   <w:noProof/>
+                  <w:sz w:val="22"/>
+                  <w:szCs w:val="22"/>
                 </w:rPr>
               </w:pPr>
-              <w:hyperlink w:anchor="_Toc96175535" w:history="1">
+              <w:hyperlink w:anchor="_Toc97914951" w:history="1">
                 <w:r>
                   <w:rPr>
                     <w:rStyle w:val="Hyperlink"/>
-                    <w:rFonts w:cstheme="majorHAnsi"/>
                     <w:noProof/>
                   </w:rPr>
                   <w:t>Problèmes et Difficultés rencontrées</w:t>
@@ -987,7 +1153,7 @@
                     <w:noProof/>
                     <w:webHidden/>
                   </w:rPr>
-                  <w:instrText xml:space="preserve"> PAGEREF _Toc96175535 \h </w:instrText>
+                  <w:instrText xml:space="preserve"> PAGEREF _Toc97914951 \h </w:instrText>
                 </w:r>
                 <w:r>
                   <w:rPr>
@@ -1007,7 +1173,7 @@
                     <w:noProof/>
                     <w:webHidden/>
                   </w:rPr>
-                  <w:t>2</w:t>
+                  <w:t>12</w:t>
                 </w:r>
                 <w:r>
                   <w:rPr>
@@ -1021,15 +1187,20 @@
             <w:p>
               <w:pPr>
                 <w:pStyle w:val="TOC1"/>
+                <w:tabs>
+                  <w:tab w:val="right" w:leader="dot" w:pos="9017"/>
+                </w:tabs>
                 <w:rPr>
+                  <w:rFonts w:asciiTheme="minorHAnsi" w:hAnsiTheme="minorHAnsi" w:cstheme="minorBidi"/>
                   <w:noProof/>
+                  <w:sz w:val="22"/>
+                  <w:szCs w:val="22"/>
                 </w:rPr>
               </w:pPr>
-              <w:hyperlink w:anchor="_Toc96175536" w:history="1">
+              <w:hyperlink w:anchor="_Toc97914952" w:history="1">
                 <w:r>
                   <w:rPr>
                     <w:rStyle w:val="Hyperlink"/>
-                    <w:rFonts w:cstheme="majorHAnsi"/>
                     <w:noProof/>
                   </w:rPr>
                   <w:t>Conclusion</w:t>
@@ -1053,7 +1224,7 @@
                     <w:noProof/>
                     <w:webHidden/>
                   </w:rPr>
-                  <w:instrText xml:space="preserve"> PAGEREF _Toc96175536 \h </w:instrText>
+                  <w:instrText xml:space="preserve"> PAGEREF _Toc97914952 \h </w:instrText>
                 </w:r>
                 <w:r>
                   <w:rPr>
@@ -1073,7 +1244,7 @@
                     <w:noProof/>
                     <w:webHidden/>
                   </w:rPr>
-                  <w:t>2</w:t>
+                  <w:t>12</w:t>
                 </w:r>
                 <w:r>
                   <w:rPr>
@@ -1087,15 +1258,20 @@
             <w:p>
               <w:pPr>
                 <w:pStyle w:val="TOC1"/>
+                <w:tabs>
+                  <w:tab w:val="right" w:leader="dot" w:pos="9017"/>
+                </w:tabs>
                 <w:rPr>
+                  <w:rFonts w:asciiTheme="minorHAnsi" w:hAnsiTheme="minorHAnsi" w:cstheme="minorBidi"/>
                   <w:noProof/>
+                  <w:sz w:val="22"/>
+                  <w:szCs w:val="22"/>
                 </w:rPr>
               </w:pPr>
-              <w:hyperlink w:anchor="_Toc96175537" w:history="1">
+              <w:hyperlink w:anchor="_Toc97914953" w:history="1">
                 <w:r>
                   <w:rPr>
                     <w:rStyle w:val="Hyperlink"/>
-                    <w:rFonts w:cstheme="majorHAnsi"/>
                     <w:noProof/>
                   </w:rPr>
                   <w:t>Références</w:t>
@@ -1119,7 +1295,7 @@
                     <w:noProof/>
                     <w:webHidden/>
                   </w:rPr>
-                  <w:instrText xml:space="preserve"> PAGEREF _Toc96175537 \h </w:instrText>
+                  <w:instrText xml:space="preserve"> PAGEREF _Toc97914953 \h </w:instrText>
                 </w:r>
                 <w:r>
                   <w:rPr>
@@ -1139,7 +1315,7 @@
                     <w:noProof/>
                     <w:webHidden/>
                   </w:rPr>
-                  <w:t>2</w:t>
+                  <w:t>13</w:t>
                 </w:r>
                 <w:r>
                   <w:rPr>
@@ -1178,7 +1354,7 @@
       <w:pPr>
         <w:pStyle w:val="Heading1"/>
       </w:pPr>
-      <w:bookmarkStart w:id="0" w:name="_Toc96175531"/>
+      <w:bookmarkStart w:id="0" w:name="_Toc97914945"/>
       <w:r>
         <w:lastRenderedPageBreak/>
         <w:t>Introduction</w:t>
@@ -1218,6 +1394,7 @@
       <w:r>
         <w:t xml:space="preserve"> par l’intelligence artificielle à l’aide de l’algorithme </w:t>
       </w:r>
+      <w:proofErr w:type="gramStart"/>
       <w:r>
         <w:rPr>
           <w:b/>
@@ -1226,7 +1403,11 @@
         <w:t>KNN</w:t>
       </w:r>
       <w:r>
-        <w:t>(K-</w:t>
+        <w:t>(</w:t>
+      </w:r>
+      <w:proofErr w:type="gramEnd"/>
+      <w:r>
+        <w:t>K-</w:t>
       </w:r>
       <w:proofErr w:type="spellStart"/>
       <w:r>
@@ -1313,11 +1494,16 @@
       <w:r>
         <w:t xml:space="preserve">des plus proches voisins </w:t>
       </w:r>
+      <w:proofErr w:type="gramStart"/>
       <w:r>
         <w:t>KNN</w:t>
       </w:r>
       <w:r>
-        <w:t>(K-</w:t>
+        <w:t>(</w:t>
+      </w:r>
+      <w:proofErr w:type="gramEnd"/>
+      <w:r>
+        <w:t>K-</w:t>
       </w:r>
       <w:proofErr w:type="spellStart"/>
       <w:r>
@@ -2134,7 +2320,7 @@
       <w:pPr>
         <w:pStyle w:val="Heading1"/>
       </w:pPr>
-      <w:bookmarkStart w:id="1" w:name="_Toc96175532"/>
+      <w:bookmarkStart w:id="1" w:name="_Toc97914946"/>
       <w:r>
         <w:t>Modélisation UML</w:t>
       </w:r>
@@ -2819,7 +3005,7 @@
       <w:pPr>
         <w:pStyle w:val="Heading1"/>
       </w:pPr>
-      <w:bookmarkStart w:id="2" w:name="_Toc96175533"/>
+      <w:bookmarkStart w:id="2" w:name="_Toc97914947"/>
       <w:r>
         <w:t>Aperçu de l’application (GUI)</w:t>
       </w:r>
@@ -3638,7 +3824,15 @@
         </w:rPr>
       </w:pPr>
       <w:r>
-        <w:t xml:space="preserve">Dans le système de navigation entre les onglets et la liaison avec les interfaces correspondantes,  pour ne pas se répéter, nous avons utilisé des </w:t>
+        <w:t xml:space="preserve">Dans le système de navigation entre les onglets et la liaison avec les interfaces </w:t>
+      </w:r>
+      <w:proofErr w:type="gramStart"/>
+      <w:r>
+        <w:t>correspondantes,  pour</w:t>
+      </w:r>
+      <w:proofErr w:type="gramEnd"/>
+      <w:r>
+        <w:t xml:space="preserve"> ne pas se répéter, nous avons utilisé des </w:t>
       </w:r>
       <w:proofErr w:type="spellStart"/>
       <w:r>
@@ -4314,6 +4508,7 @@
     </w:p>
     <w:p/>
     <w:p>
+      <w:proofErr w:type="gramStart"/>
       <w:r>
         <w:lastRenderedPageBreak/>
         <w:t>C</w:t>
@@ -4324,12 +4519,13 @@
       <w:r>
         <w:t xml:space="preserve"> patient</w:t>
       </w:r>
+      <w:proofErr w:type="gramEnd"/>
     </w:p>
     <w:p>
       <w:pPr>
         <w:pStyle w:val="Heading1"/>
       </w:pPr>
-      <w:bookmarkStart w:id="3" w:name="_Toc96175534"/>
+      <w:bookmarkStart w:id="3" w:name="_Toc97914948"/>
       <w:r>
         <w:t xml:space="preserve">Algorithme du </w:t>
       </w:r>
@@ -4476,12 +4672,14 @@
           <w:lang w:val="fr-CA"/>
         </w:rPr>
       </w:pPr>
+      <w:bookmarkStart w:id="4" w:name="_Toc97914949"/>
       <w:r>
         <w:rPr>
           <w:lang w:val="fr-CA"/>
         </w:rPr>
         <w:t>Identifier toutes les distances depuis l’échantillon</w:t>
       </w:r>
+      <w:bookmarkEnd w:id="4"/>
     </w:p>
     <w:p>
       <w:pPr>
@@ -5352,12 +5550,14 @@
       <w:pPr>
         <w:pStyle w:val="Heading2"/>
       </w:pPr>
+      <w:bookmarkStart w:id="5" w:name="_Toc97914950"/>
       <w:r>
         <w:t>Trouver les K</w:t>
       </w:r>
       <w:r>
         <w:t xml:space="preserve"> plus proches voisins</w:t>
       </w:r>
+      <w:bookmarkEnd w:id="5"/>
     </w:p>
     <w:p>
       <w:r>
@@ -5496,11 +5696,16 @@
         <w:t>Il existe plusieurs fonctions pour faire diminuer n, mais nous utilisons </w:t>
       </w:r>
       <w:r>
-        <w:t>la fonction originale de Shell</w:t>
+        <w:t xml:space="preserve">la fonction originale de </w:t>
+      </w:r>
+      <w:proofErr w:type="gramStart"/>
+      <w:r>
+        <w:t>Shell</w:t>
       </w:r>
       <w:r>
         <w:t>:</w:t>
       </w:r>
+      <w:proofErr w:type="gramEnd"/>
     </w:p>
     <w:p>
       <m:oMathPara>
@@ -5584,7 +5789,15 @@
     </w:p>
     <w:p>
       <w:r>
-        <w:t xml:space="preserve">Une fois le tableau trié, on choisi les k plus près, et on peut voir </w:t>
+        <w:t xml:space="preserve">Une fois le tableau trié, </w:t>
+      </w:r>
+      <w:proofErr w:type="gramStart"/>
+      <w:r>
+        <w:t>on</w:t>
+      </w:r>
+      <w:proofErr w:type="gramEnd"/>
+      <w:r>
+        <w:t xml:space="preserve"> choisi les k plus près, et on peut voir </w:t>
       </w:r>
       <w:r>
         <w:t>quel est la majorité du diagnostic, et ainsi, faire un prédiction.</w:t>
@@ -5660,9 +5873,11 @@
       <w:pPr>
         <w:pStyle w:val="Heading1"/>
       </w:pPr>
+      <w:bookmarkStart w:id="6" w:name="_Toc97914951"/>
       <w:r>
         <w:t>Problèmes et Difficultés rencontrées</w:t>
       </w:r>
+      <w:bookmarkEnd w:id="6"/>
     </w:p>
     <w:p>
       <w:r>
@@ -5705,7 +5920,15 @@
         <w:t>survol d’une fenêtre à une autre</w:t>
       </w:r>
       <w:r>
-        <w:t xml:space="preserve"> ( au début) ;</w:t>
+        <w:t xml:space="preserve"> </w:t>
+      </w:r>
+      <w:proofErr w:type="gramStart"/>
+      <w:r>
+        <w:t>( au</w:t>
+      </w:r>
+      <w:proofErr w:type="gramEnd"/>
+      <w:r>
+        <w:t xml:space="preserve"> début) ;</w:t>
       </w:r>
     </w:p>
     <w:p>
@@ -5743,9 +5966,11 @@
       <w:pPr>
         <w:pStyle w:val="Heading1"/>
       </w:pPr>
+      <w:bookmarkStart w:id="7" w:name="_Toc97914952"/>
       <w:r>
         <w:t>Conclusion</w:t>
       </w:r>
+      <w:bookmarkEnd w:id="7"/>
     </w:p>
     <w:p>
       <w:r>
@@ -5837,12 +6062,14 @@
           <w:lang w:val="fr-CA"/>
         </w:rPr>
       </w:pPr>
+      <w:bookmarkStart w:id="8" w:name="_Toc97914953"/>
       <w:r>
         <w:rPr>
           <w:lang w:val="fr-CA"/>
         </w:rPr>
         <w:t>Références</w:t>
       </w:r>
+      <w:bookmarkEnd w:id="8"/>
     </w:p>
     <w:p>
       <w:pPr>
@@ -5919,7 +6146,7 @@
           <w:rFonts w:eastAsia="Times New Roman"/>
           <w:sz w:val="26"/>
           <w:szCs w:val="20"/>
-          <w:lang w:val="en-US" w:eastAsia="fr-FR"/>
+          <w:lang w:val="fr-CA" w:eastAsia="fr-FR"/>
         </w:rPr>
       </w:pPr>
       <w:hyperlink r:id="rId22" w:history="1">
@@ -5938,12 +6165,12 @@
     <w:p>
       <w:pPr>
         <w:rPr>
-          <w:lang w:val="en-US" w:eastAsia="fr-FR"/>
-        </w:rPr>
-      </w:pPr>
-      <w:r>
-        <w:rPr>
-          <w:lang w:val="en-US" w:eastAsia="fr-FR"/>
+          <w:lang w:val="fr-CA" w:eastAsia="fr-FR"/>
+        </w:rPr>
+      </w:pPr>
+      <w:r>
+        <w:rPr>
+          <w:lang w:val="fr-CA" w:eastAsia="fr-FR"/>
         </w:rPr>
         <w:t>https://fr.wikipedia.org/wiki/Tri_par_insertion</w:t>
       </w:r>
@@ -5951,14 +6178,14 @@
     <w:p>
       <w:pPr>
         <w:rPr>
-          <w:lang w:val="en-US" w:eastAsia="fr-FR"/>
+          <w:lang w:val="fr-CA" w:eastAsia="fr-FR"/>
         </w:rPr>
       </w:pPr>
       <w:hyperlink r:id="rId23" w:history="1">
         <w:r>
           <w:rPr>
             <w:rStyle w:val="Hyperlink"/>
-            <w:lang w:val="en-US" w:eastAsia="fr-FR"/>
+            <w:lang w:val="fr-CA" w:eastAsia="fr-FR"/>
           </w:rPr>
           <w:t>https://fr.wikipedia.org/wiki/Tri_de_Shell</w:t>
         </w:r>
@@ -5967,12 +6194,12 @@
     <w:p>
       <w:pPr>
         <w:rPr>
-          <w:lang w:val="en-US" w:eastAsia="fr-FR"/>
-        </w:rPr>
-      </w:pPr>
-      <w:r>
-        <w:rPr>
-          <w:lang w:val="en-US" w:eastAsia="fr-FR"/>
+          <w:lang w:val="fr-CA" w:eastAsia="fr-FR"/>
+        </w:rPr>
+      </w:pPr>
+      <w:r>
+        <w:rPr>
+          <w:lang w:val="fr-CA" w:eastAsia="fr-FR"/>
         </w:rPr>
         <w:t>https://www.geeksforgeeks.org/insertion-sort/</w:t>
       </w:r>
@@ -9218,6 +9445,7 @@
     <w:rsid w:val="009A221C"/>
     <w:rsid w:val="00A33F42"/>
     <w:rsid w:val="00BF3D90"/>
+    <w:rsid w:val="00CD13C2"/>
     <w:rsid w:val="00F7022C"/>
     <w:rsid w:val="00FA4909"/>
   </w:rsids>
@@ -9965,10 +10193,6 @@
 </file>
 
 <file path=customXml/item1.xml><?xml version="1.0" encoding="utf-8"?>
-<b:Sources xmlns:b="http://schemas.openxmlformats.org/officeDocument/2006/bibliography" xmlns="http://schemas.openxmlformats.org/officeDocument/2006/bibliography" SelectedStyle="\APASixthEditionOfficeOnline.xsl" StyleName="APA" Version="6"/>
-</file>
-
-<file path=customXml/item2.xml><?xml version="1.0" encoding="utf-8"?>
 <?mso-contentType ?>
 <FormTemplates xmlns="http://schemas.microsoft.com/sharepoint/v3/contenttype/forms">
   <Display>DocumentLibraryForm</Display>
@@ -9977,7 +10201,17 @@
 </FormTemplates>
 </file>
 
+<file path=customXml/item2.xml><?xml version="1.0" encoding="utf-8"?>
+<b:Sources xmlns:b="http://schemas.openxmlformats.org/officeDocument/2006/bibliography" xmlns="http://schemas.openxmlformats.org/officeDocument/2006/bibliography" SelectedStyle="\APASixthEditionOfficeOnline.xsl" StyleName="APA" Version="6"/>
+</file>
+
 <file path=customXml/item3.xml><?xml version="1.0" encoding="utf-8"?>
+<p:properties xmlns:p="http://schemas.microsoft.com/office/2006/metadata/properties" xmlns:xsi="http://www.w3.org/2001/XMLSchema-instance" xmlns:pc="http://schemas.microsoft.com/office/infopath/2007/PartnerControls">
+  <documentManagement/>
+</p:properties>
+</file>
+
+<file path=customXml/item4.xml><?xml version="1.0" encoding="utf-8"?>
 <ct:contentTypeSchema xmlns:ct="http://schemas.microsoft.com/office/2006/metadata/contentType" xmlns:ma="http://schemas.microsoft.com/office/2006/metadata/properties/metaAttributes" ct:_="" ma:_="" ma:contentTypeName="Document" ma:contentTypeID="0x01010083EF625C3DD1DE44B976E4D24342C4CD" ma:contentTypeVersion="9" ma:contentTypeDescription="Crée un document." ma:contentTypeScope="" ma:versionID="4babc6c50d488bb67db69f7b5e0f6f47">
   <xsd:schema xmlns:xsd="http://www.w3.org/2001/XMLSchema" xmlns:xs="http://www.w3.org/2001/XMLSchema" xmlns:p="http://schemas.microsoft.com/office/2006/metadata/properties" xmlns:ns3="ca16c3a8-9fa9-4e2d-ac9a-a5e3f16678b8" targetNamespace="http://schemas.microsoft.com/office/2006/metadata/properties" ma:root="true" ma:fieldsID="542f5d2d6a858b55e2e15f5352479c75" ns3:_="">
     <xsd:import namespace="ca16c3a8-9fa9-4e2d-ac9a-a5e3f16678b8"/>
@@ -10155,13 +10389,15 @@
 </ct:contentTypeSchema>
 </file>
 
-<file path=customXml/item4.xml><?xml version="1.0" encoding="utf-8"?>
-<p:properties xmlns:p="http://schemas.microsoft.com/office/2006/metadata/properties" xmlns:xsi="http://www.w3.org/2001/XMLSchema-instance" xmlns:pc="http://schemas.microsoft.com/office/infopath/2007/PartnerControls">
-  <documentManagement/>
-</p:properties>
+<file path=customXml/itemProps1.xml><?xml version="1.0" encoding="utf-8"?>
+<ds:datastoreItem xmlns:ds="http://schemas.openxmlformats.org/officeDocument/2006/customXml" ds:itemID="{F71D8039-CD03-4BA0-BFE2-8B42925D3F64}">
+  <ds:schemaRefs>
+    <ds:schemaRef ds:uri="http://schemas.microsoft.com/sharepoint/v3/contenttype/forms"/>
+  </ds:schemaRefs>
+</ds:datastoreItem>
 </file>
 
-<file path=customXml/itemProps1.xml><?xml version="1.0" encoding="utf-8"?>
+<file path=customXml/itemProps2.xml><?xml version="1.0" encoding="utf-8"?>
 <ds:datastoreItem xmlns:ds="http://schemas.openxmlformats.org/officeDocument/2006/customXml" ds:itemID="{59098559-8461-4F9E-96FC-5076A61CABED}">
   <ds:schemaRefs>
     <ds:schemaRef ds:uri="http://schemas.openxmlformats.org/officeDocument/2006/bibliography"/>
@@ -10169,15 +10405,16 @@
 </ds:datastoreItem>
 </file>
 
-<file path=customXml/itemProps2.xml><?xml version="1.0" encoding="utf-8"?>
-<ds:datastoreItem xmlns:ds="http://schemas.openxmlformats.org/officeDocument/2006/customXml" ds:itemID="{F71D8039-CD03-4BA0-BFE2-8B42925D3F64}">
+<file path=customXml/itemProps3.xml><?xml version="1.0" encoding="utf-8"?>
+<ds:datastoreItem xmlns:ds="http://schemas.openxmlformats.org/officeDocument/2006/customXml" ds:itemID="{63671810-3EF7-4C8E-BCBA-248ABE2BAB39}">
   <ds:schemaRefs>
-    <ds:schemaRef ds:uri="http://schemas.microsoft.com/sharepoint/v3/contenttype/forms"/>
+    <ds:schemaRef ds:uri="http://schemas.microsoft.com/office/2006/metadata/properties"/>
+    <ds:schemaRef ds:uri="http://schemas.microsoft.com/office/infopath/2007/PartnerControls"/>
   </ds:schemaRefs>
 </ds:datastoreItem>
 </file>
 
-<file path=customXml/itemProps3.xml><?xml version="1.0" encoding="utf-8"?>
+<file path=customXml/itemProps4.xml><?xml version="1.0" encoding="utf-8"?>
 <ds:datastoreItem xmlns:ds="http://schemas.openxmlformats.org/officeDocument/2006/customXml" ds:itemID="{C8022C49-B127-4108-AE2F-AED9C6BE8C0A}">
   <ds:schemaRefs>
     <ds:schemaRef ds:uri="http://schemas.microsoft.com/office/2006/metadata/contentType"/>
@@ -10193,13 +10430,4 @@
     <ds:schemaRef ds:uri="http://schemas.microsoft.com/internal/obd"/>
   </ds:schemaRefs>
 </ds:datastoreItem>
-</file>
-
-<file path=customXml/itemProps4.xml><?xml version="1.0" encoding="utf-8"?>
-<ds:datastoreItem xmlns:ds="http://schemas.openxmlformats.org/officeDocument/2006/customXml" ds:itemID="{63671810-3EF7-4C8E-BCBA-248ABE2BAB39}">
-  <ds:schemaRefs>
-    <ds:schemaRef ds:uri="http://schemas.microsoft.com/office/2006/metadata/properties"/>
-    <ds:schemaRef ds:uri="http://schemas.microsoft.com/office/infopath/2007/PartnerControls"/>
-  </ds:schemaRefs>
-</ds:datastoreItem>
 </file>
</xml_diff>

<commit_message>
Ajout du lien vidéo
</commit_message>
<xml_diff>
--- a/TP1_app_BLP/Rapport/Rapport 8INF957 - Travail Pratique I.docx
+++ b/TP1_app_BLP/Rapport/Rapport 8INF957 - Travail Pratique I.docx
@@ -6561,6 +6561,22 @@
     </w:p>
     <w:p>
       <w:r>
+        <w:t xml:space="preserve">Lien de la vidéo de présentation : </w:t>
+      </w:r>
+      <w:hyperlink r:id="rId23" w:history="1">
+        <w:hyperlink r:id="rId24" w:history="1">
+          <w:r>
+            <w:rPr>
+              <w:rStyle w:val="Lienhypertexte"/>
+            </w:rPr>
+            <w:t>https://youtu.be/Uuft0uLhXBA</w:t>
+          </w:r>
+        </w:hyperlink>
+      </w:hyperlink>
+      <w:r>
+        <w:br/>
+      </w:r>
+      <w:r>
         <w:t>MERCI</w:t>
       </w:r>
       <w:r>
@@ -6619,7 +6635,7 @@
         </w:rPr>
         <w:t xml:space="preserve">: </w:t>
       </w:r>
-      <w:hyperlink r:id="rId23" w:history="1">
+      <w:hyperlink r:id="rId25" w:history="1">
         <w:r>
           <w:rPr>
             <w:rStyle w:val="Lienhypertexte"/>
@@ -6638,7 +6654,7 @@
           <w:lang w:val="fr-CA" w:eastAsia="fr-FR"/>
         </w:rPr>
       </w:pPr>
-      <w:hyperlink r:id="rId24" w:history="1">
+      <w:hyperlink r:id="rId26" w:history="1">
         <w:r>
           <w:rPr>
             <w:rStyle w:val="Lienhypertexte"/>
@@ -6661,7 +6677,7 @@
           <w:lang w:val="fr-CA" w:eastAsia="fr-FR"/>
         </w:rPr>
       </w:pPr>
-      <w:hyperlink r:id="rId25" w:history="1">
+      <w:hyperlink r:id="rId27" w:history="1">
         <w:r>
           <w:rPr>
             <w:rStyle w:val="Lienhypertexte"/>
@@ -6680,7 +6696,7 @@
           <w:lang w:val="fr-CA" w:eastAsia="fr-FR"/>
         </w:rPr>
       </w:pPr>
-      <w:hyperlink r:id="rId26" w:history="1">
+      <w:hyperlink r:id="rId28" w:history="1">
         <w:r>
           <w:rPr>
             <w:rStyle w:val="Lienhypertexte"/>
@@ -6696,7 +6712,7 @@
           <w:lang w:val="fr-CA" w:eastAsia="fr-FR"/>
         </w:rPr>
       </w:pPr>
-      <w:hyperlink r:id="rId27" w:history="1">
+      <w:hyperlink r:id="rId29" w:history="1">
         <w:r>
           <w:rPr>
             <w:rStyle w:val="Lienhypertexte"/>
@@ -6712,7 +6728,7 @@
           <w:lang w:val="fr-CA" w:eastAsia="fr-FR"/>
         </w:rPr>
       </w:pPr>
-      <w:hyperlink r:id="rId28" w:history="1">
+      <w:hyperlink r:id="rId30" w:history="1">
         <w:r>
           <w:rPr>
             <w:rStyle w:val="Lienhypertexte"/>
@@ -6737,12 +6753,12 @@
       </w:pPr>
     </w:p>
     <w:sectPr>
-      <w:headerReference w:type="even" r:id="rId29"/>
-      <w:headerReference w:type="default" r:id="rId30"/>
-      <w:footerReference w:type="even" r:id="rId31"/>
-      <w:footerReference w:type="default" r:id="rId32"/>
-      <w:headerReference w:type="first" r:id="rId33"/>
-      <w:footerReference w:type="first" r:id="rId34"/>
+      <w:headerReference w:type="even" r:id="rId31"/>
+      <w:headerReference w:type="default" r:id="rId32"/>
+      <w:footerReference w:type="even" r:id="rId33"/>
+      <w:footerReference w:type="default" r:id="rId34"/>
+      <w:headerReference w:type="first" r:id="rId35"/>
+      <w:footerReference w:type="first" r:id="rId36"/>
       <w:pgSz w:w="11907" w:h="16839" w:code="9"/>
       <w:pgMar w:top="1440" w:right="1440" w:bottom="1440" w:left="1440" w:header="720" w:footer="720" w:gutter="0"/>
       <w:pgNumType w:start="0"/>
@@ -9944,6 +9960,7 @@
     <w:rsid w:val="001B1D88"/>
     <w:rsid w:val="0035072E"/>
     <w:rsid w:val="003E0813"/>
+    <w:rsid w:val="00514FFF"/>
     <w:rsid w:val="00661400"/>
     <w:rsid w:val="009A221C"/>
     <w:rsid w:val="00A33F42"/>
@@ -10696,10 +10713,6 @@
 </file>
 
 <file path=customXml/item1.xml><?xml version="1.0" encoding="utf-8"?>
-<b:Sources xmlns:b="http://schemas.openxmlformats.org/officeDocument/2006/bibliography" xmlns="http://schemas.openxmlformats.org/officeDocument/2006/bibliography" SelectedStyle="\APASixthEditionOfficeOnline.xsl" StyleName="APA" Version="6"/>
-</file>
-
-<file path=customXml/item2.xml><?xml version="1.0" encoding="utf-8"?>
 <?mso-contentType ?>
 <FormTemplates xmlns="http://schemas.microsoft.com/sharepoint/v3/contenttype/forms">
   <Display>DocumentLibraryForm</Display>
@@ -10708,7 +10721,17 @@
 </FormTemplates>
 </file>
 
+<file path=customXml/item2.xml><?xml version="1.0" encoding="utf-8"?>
+<b:Sources xmlns:b="http://schemas.openxmlformats.org/officeDocument/2006/bibliography" xmlns="http://schemas.openxmlformats.org/officeDocument/2006/bibliography" SelectedStyle="\APASixthEditionOfficeOnline.xsl" StyleName="APA" Version="6"/>
+</file>
+
 <file path=customXml/item3.xml><?xml version="1.0" encoding="utf-8"?>
+<p:properties xmlns:p="http://schemas.microsoft.com/office/2006/metadata/properties" xmlns:xsi="http://www.w3.org/2001/XMLSchema-instance" xmlns:pc="http://schemas.microsoft.com/office/infopath/2007/PartnerControls">
+  <documentManagement/>
+</p:properties>
+</file>
+
+<file path=customXml/item4.xml><?xml version="1.0" encoding="utf-8"?>
 <ct:contentTypeSchema xmlns:ct="http://schemas.microsoft.com/office/2006/metadata/contentType" xmlns:ma="http://schemas.microsoft.com/office/2006/metadata/properties/metaAttributes" ct:_="" ma:_="" ma:contentTypeName="Document" ma:contentTypeID="0x01010083EF625C3DD1DE44B976E4D24342C4CD" ma:contentTypeVersion="9" ma:contentTypeDescription="Crée un document." ma:contentTypeScope="" ma:versionID="4babc6c50d488bb67db69f7b5e0f6f47">
   <xsd:schema xmlns:xsd="http://www.w3.org/2001/XMLSchema" xmlns:xs="http://www.w3.org/2001/XMLSchema" xmlns:p="http://schemas.microsoft.com/office/2006/metadata/properties" xmlns:ns3="ca16c3a8-9fa9-4e2d-ac9a-a5e3f16678b8" targetNamespace="http://schemas.microsoft.com/office/2006/metadata/properties" ma:root="true" ma:fieldsID="542f5d2d6a858b55e2e15f5352479c75" ns3:_="">
     <xsd:import namespace="ca16c3a8-9fa9-4e2d-ac9a-a5e3f16678b8"/>
@@ -10886,13 +10909,15 @@
 </ct:contentTypeSchema>
 </file>
 
-<file path=customXml/item4.xml><?xml version="1.0" encoding="utf-8"?>
-<p:properties xmlns:p="http://schemas.microsoft.com/office/2006/metadata/properties" xmlns:xsi="http://www.w3.org/2001/XMLSchema-instance" xmlns:pc="http://schemas.microsoft.com/office/infopath/2007/PartnerControls">
-  <documentManagement/>
-</p:properties>
+<file path=customXml/itemProps1.xml><?xml version="1.0" encoding="utf-8"?>
+<ds:datastoreItem xmlns:ds="http://schemas.openxmlformats.org/officeDocument/2006/customXml" ds:itemID="{F71D8039-CD03-4BA0-BFE2-8B42925D3F64}">
+  <ds:schemaRefs>
+    <ds:schemaRef ds:uri="http://schemas.microsoft.com/sharepoint/v3/contenttype/forms"/>
+  </ds:schemaRefs>
+</ds:datastoreItem>
 </file>
 
-<file path=customXml/itemProps1.xml><?xml version="1.0" encoding="utf-8"?>
+<file path=customXml/itemProps2.xml><?xml version="1.0" encoding="utf-8"?>
 <ds:datastoreItem xmlns:ds="http://schemas.openxmlformats.org/officeDocument/2006/customXml" ds:itemID="{59098559-8461-4F9E-96FC-5076A61CABED}">
   <ds:schemaRefs>
     <ds:schemaRef ds:uri="http://schemas.openxmlformats.org/officeDocument/2006/bibliography"/>
@@ -10900,15 +10925,16 @@
 </ds:datastoreItem>
 </file>
 
-<file path=customXml/itemProps2.xml><?xml version="1.0" encoding="utf-8"?>
-<ds:datastoreItem xmlns:ds="http://schemas.openxmlformats.org/officeDocument/2006/customXml" ds:itemID="{F71D8039-CD03-4BA0-BFE2-8B42925D3F64}">
+<file path=customXml/itemProps3.xml><?xml version="1.0" encoding="utf-8"?>
+<ds:datastoreItem xmlns:ds="http://schemas.openxmlformats.org/officeDocument/2006/customXml" ds:itemID="{63671810-3EF7-4C8E-BCBA-248ABE2BAB39}">
   <ds:schemaRefs>
-    <ds:schemaRef ds:uri="http://schemas.microsoft.com/sharepoint/v3/contenttype/forms"/>
+    <ds:schemaRef ds:uri="http://schemas.microsoft.com/office/2006/metadata/properties"/>
+    <ds:schemaRef ds:uri="http://schemas.microsoft.com/office/infopath/2007/PartnerControls"/>
   </ds:schemaRefs>
 </ds:datastoreItem>
 </file>
 
-<file path=customXml/itemProps3.xml><?xml version="1.0" encoding="utf-8"?>
+<file path=customXml/itemProps4.xml><?xml version="1.0" encoding="utf-8"?>
 <ds:datastoreItem xmlns:ds="http://schemas.openxmlformats.org/officeDocument/2006/customXml" ds:itemID="{C8022C49-B127-4108-AE2F-AED9C6BE8C0A}">
   <ds:schemaRefs>
     <ds:schemaRef ds:uri="http://schemas.microsoft.com/office/2006/metadata/contentType"/>
@@ -10924,13 +10950,4 @@
     <ds:schemaRef ds:uri="http://schemas.microsoft.com/internal/obd"/>
   </ds:schemaRefs>
 </ds:datastoreItem>
-</file>
-
-<file path=customXml/itemProps4.xml><?xml version="1.0" encoding="utf-8"?>
-<ds:datastoreItem xmlns:ds="http://schemas.openxmlformats.org/officeDocument/2006/customXml" ds:itemID="{63671810-3EF7-4C8E-BCBA-248ABE2BAB39}">
-  <ds:schemaRefs>
-    <ds:schemaRef ds:uri="http://schemas.microsoft.com/office/2006/metadata/properties"/>
-    <ds:schemaRef ds:uri="http://schemas.microsoft.com/office/infopath/2007/PartnerControls"/>
-  </ds:schemaRefs>
-</ds:datastoreItem>
 </file>
</xml_diff>